<commit_message>
Updates CV with fall quarter coursework and presentation updates.
</commit_message>
<xml_diff>
--- a/documents/Hill_A CV.docx
+++ b/documents/Hill_A CV.docx
@@ -273,8 +273,6 @@
       <w:r>
         <w:t xml:space="preserve"> on a variety of projects within functional genomics, applications of single-cell technologies to dynamic cell responses like differentiation, and computational tools for genomics.</w:t>
       </w:r>
-      <w:bookmarkStart w:id="0" w:name="_GoBack"/>
-      <w:bookmarkEnd w:id="0"/>
     </w:p>
     <w:p>
       <w:pPr>
@@ -998,15 +996,19 @@
         <w:ind w:left="0"/>
       </w:pPr>
       <w:r>
-        <w:t>Probability and Statistics</w:t>
+        <w:t>Data Visualization (CSE 512)</w:t>
       </w:r>
       <w:r>
         <w:tab/>
-        <w:t>Organic Chemistry</w:t>
+      </w:r>
+      <w:r>
+        <w:t>Applied Biostatistics I (BIOSTAT 517)</w:t>
       </w:r>
       <w:r>
         <w:tab/>
-        <w:t>Biochemistry</w:t>
+      </w:r>
+      <w:r>
+        <w:t>Machine Learning (CSE 546)</w:t>
       </w:r>
     </w:p>
     <w:p>
@@ -1021,27 +1023,19 @@
         <w:t>Embedded Microcomputer Systems</w:t>
       </w:r>
       <w:r>
+        <w:t xml:space="preserve"> (EE 472)</w:t>
+      </w:r>
+      <w:r>
         <w:tab/>
-        <w:t>Computer Science I&amp;II</w:t>
+      </w:r>
+      <w:r>
+        <w:t xml:space="preserve">Digital Signal Processing </w:t>
       </w:r>
       <w:r>
         <w:tab/>
       </w:r>
       <w:r>
         <w:t>Signal Processing</w:t>
-      </w:r>
-    </w:p>
-    <w:p>
-      <w:pPr>
-        <w:pStyle w:val="CVBodyText"/>
-        <w:tabs>
-          <w:tab w:val="center" w:pos="5760"/>
-        </w:tabs>
-        <w:ind w:left="0"/>
-      </w:pPr>
-      <w:r>
-        <w:lastRenderedPageBreak/>
-        <w:tab/>
       </w:r>
     </w:p>
     <w:p>
@@ -1055,36 +1049,13 @@
           <w:szCs w:val="32"/>
         </w:rPr>
       </w:pPr>
-    </w:p>
-    <w:p>
-      <w:pPr>
-        <w:pStyle w:val="CVOrganization"/>
-        <w:spacing w:after="120"/>
-        <w:ind w:left="0"/>
+      <w:r>
         <w:rPr>
           <w:b/>
           <w:sz w:val="32"/>
           <w:szCs w:val="32"/>
         </w:rPr>
-      </w:pPr>
-    </w:p>
-    <w:p>
-      <w:pPr>
-        <w:pStyle w:val="CVOrganization"/>
-        <w:spacing w:after="120"/>
-        <w:ind w:left="0"/>
-        <w:rPr>
-          <w:b/>
-          <w:sz w:val="32"/>
-          <w:szCs w:val="32"/>
-        </w:rPr>
-      </w:pPr>
-      <w:r>
-        <w:rPr>
-          <w:b/>
-          <w:sz w:val="32"/>
-          <w:szCs w:val="32"/>
-        </w:rPr>
+        <w:lastRenderedPageBreak/>
         <w:t>Independent Coursework</w:t>
       </w:r>
     </w:p>
@@ -1265,6 +1236,22 @@
         </w:rPr>
         <w:t>HTML, CSS, JavaScript</w:t>
       </w:r>
+      <w:r>
+        <w:rPr>
+          <w:rStyle w:val="CVBodyTextChar"/>
+        </w:rPr>
+        <w:t xml:space="preserve">, D3.js, </w:t>
+      </w:r>
+      <w:proofErr w:type="spellStart"/>
+      <w:r>
+        <w:rPr>
+          <w:rStyle w:val="CVBodyTextChar"/>
+        </w:rPr>
+        <w:t>jQuery</w:t>
+      </w:r>
+      <w:bookmarkStart w:id="0" w:name="_GoBack"/>
+      <w:bookmarkEnd w:id="0"/>
+      <w:proofErr w:type="spellEnd"/>
     </w:p>
     <w:p>
       <w:pPr>
@@ -1989,6 +1976,7 @@
         <w:pStyle w:val="CVSectionTitle"/>
       </w:pPr>
       <w:r>
+        <w:lastRenderedPageBreak/>
         <w:t>Publications</w:t>
       </w:r>
     </w:p>
@@ -8419,7 +8407,7 @@
 </file>
 
 <file path=customXml/itemProps1.xml><?xml version="1.0" encoding="utf-8"?>
-<ds:datastoreItem xmlns:ds="http://schemas.openxmlformats.org/officeDocument/2006/customXml" ds:itemID="{D0824B1D-A926-8B49-938C-5948C06190B1}">
+<ds:datastoreItem xmlns:ds="http://schemas.openxmlformats.org/officeDocument/2006/customXml" ds:itemID="{26681006-BB06-6C4A-A169-EDE9397F4478}">
   <ds:schemaRefs>
     <ds:schemaRef ds:uri="http://schemas.openxmlformats.org/officeDocument/2006/bibliography"/>
   </ds:schemaRefs>

</xml_diff>